<commit_message>
fixing the 1970 error-need to add the parameters
</commit_message>
<xml_diff>
--- a/applications/SHIELD/support/syphilis_natural_history.docx
+++ b/applications/SHIELD/support/syphilis_natural_history.docx
@@ -1417,6 +1417,16 @@
                 <w:sz w:val="18"/>
                 <w:szCs w:val="18"/>
               </w:rPr>
+            </w:r>
+            <w:r>
+              <w:rPr>
+                <w:rFonts w:asciiTheme="minorBidi" w:hAnsiTheme="minorBidi" w:cstheme="minorBidi"/>
+                <w:i/>
+                <w:iCs/>
+                <w:color w:val="000000" w:themeColor="text1"/>
+                <w:sz w:val="18"/>
+                <w:szCs w:val="18"/>
+              </w:rPr>
               <w:fldChar w:fldCharType="separate"/>
             </w:r>
             <w:r>
@@ -1739,6 +1749,14 @@
                 <w:sz w:val="18"/>
                 <w:szCs w:val="18"/>
               </w:rPr>
+            </w:r>
+            <w:r>
+              <w:rPr>
+                <w:rFonts w:asciiTheme="minorBidi" w:hAnsiTheme="minorBidi" w:cstheme="minorBidi"/>
+                <w:color w:val="000000" w:themeColor="text1"/>
+                <w:sz w:val="18"/>
+                <w:szCs w:val="18"/>
+              </w:rPr>
               <w:fldChar w:fldCharType="separate"/>
             </w:r>
             <w:r>
@@ -1948,6 +1966,196 @@
               </w:rPr>
               <w:t xml:space="preserve"> we simplify to assume all relapses happen in the first year during early syphilis</w:t>
             </w:r>
+          </w:p>
+        </w:tc>
+      </w:tr>
+      <w:tr>
+        <w:tc>
+          <w:tcPr>
+            <w:cnfStyle w:val="001000000000" w:firstRow="0" w:lastRow="0" w:firstColumn="1" w:lastColumn="0" w:oddVBand="0" w:evenVBand="0" w:oddHBand="0" w:evenHBand="0" w:firstRowFirstColumn="0" w:firstRowLastColumn="0" w:lastRowFirstColumn="0" w:lastRowLastColumn="0"/>
+            <w:tcW w:w="3116" w:type="dxa"/>
+          </w:tcPr>
+          <w:p>
+            <w:pPr>
+              <w:spacing w:before="0" w:after="0"/>
+              <w:rPr>
+                <w:rFonts w:asciiTheme="minorBidi" w:hAnsiTheme="minorBidi" w:cstheme="minorBidi"/>
+                <w:b w:val="0"/>
+                <w:bCs w:val="0"/>
+                <w:color w:val="000000" w:themeColor="text1"/>
+                <w:sz w:val="18"/>
+                <w:szCs w:val="18"/>
+              </w:rPr>
+            </w:pPr>
+            <w:r>
+              <w:rPr>
+                <w:rFonts w:asciiTheme="minorBidi" w:hAnsiTheme="minorBidi" w:cstheme="minorBidi"/>
+                <w:b w:val="0"/>
+                <w:bCs w:val="0"/>
+                <w:color w:val="000000" w:themeColor="text1"/>
+                <w:sz w:val="18"/>
+                <w:szCs w:val="18"/>
+              </w:rPr>
+              <w:t>Duration of tertiary</w:t>
+            </w:r>
+          </w:p>
+        </w:tc>
+        <w:tc>
+          <w:tcPr>
+            <w:tcW w:w="3702" w:type="dxa"/>
+          </w:tcPr>
+          <w:p>
+            <w:pPr>
+              <w:spacing w:before="0" w:after="0"/>
+              <w:cnfStyle w:val="000000000000" w:firstRow="0" w:lastRow="0" w:firstColumn="0" w:lastColumn="0" w:oddVBand="0" w:evenVBand="0" w:oddHBand="0" w:evenHBand="0" w:firstRowFirstColumn="0" w:firstRowLastColumn="0" w:lastRowFirstColumn="0" w:lastRowLastColumn="0"/>
+              <w:rPr>
+                <w:rFonts w:asciiTheme="minorBidi" w:hAnsiTheme="minorBidi" w:cstheme="minorBidi"/>
+                <w:color w:val="000000" w:themeColor="text1"/>
+                <w:sz w:val="18"/>
+                <w:szCs w:val="18"/>
+              </w:rPr>
+            </w:pPr>
+            <w:r>
+              <w:rPr>
+                <w:rFonts w:asciiTheme="minorBidi" w:hAnsiTheme="minorBidi" w:cstheme="minorBidi"/>
+                <w:color w:val="000000" w:themeColor="text1"/>
+                <w:sz w:val="18"/>
+                <w:szCs w:val="18"/>
+              </w:rPr>
+              <w:t>1 month</w:t>
+            </w:r>
+          </w:p>
+        </w:tc>
+        <w:tc>
+          <w:tcPr>
+            <w:tcW w:w="3117" w:type="dxa"/>
+          </w:tcPr>
+          <w:p>
+            <w:pPr>
+              <w:spacing w:before="0" w:after="0"/>
+              <w:cnfStyle w:val="000000000000" w:firstRow="0" w:lastRow="0" w:firstColumn="0" w:lastColumn="0" w:oddVBand="0" w:evenVBand="0" w:oddHBand="0" w:evenHBand="0" w:firstRowFirstColumn="0" w:firstRowLastColumn="0" w:lastRowFirstColumn="0" w:lastRowLastColumn="0"/>
+              <w:rPr>
+                <w:rFonts w:asciiTheme="minorBidi" w:hAnsiTheme="minorBidi" w:cstheme="minorBidi"/>
+                <w:color w:val="000000" w:themeColor="text1"/>
+                <w:sz w:val="18"/>
+                <w:szCs w:val="18"/>
+              </w:rPr>
+            </w:pPr>
+            <w:r>
+              <w:rPr>
+                <w:rFonts w:asciiTheme="minorBidi" w:hAnsiTheme="minorBidi" w:cstheme="minorBidi"/>
+                <w:color w:val="000000" w:themeColor="text1"/>
+                <w:sz w:val="18"/>
+                <w:szCs w:val="18"/>
+              </w:rPr>
+              <w:t xml:space="preserve">Assuming that these stages </w:t>
+            </w:r>
+            <w:r>
+              <w:rPr>
+                <w:rFonts w:asciiTheme="minorBidi" w:hAnsiTheme="minorBidi" w:cstheme="minorBidi"/>
+                <w:color w:val="000000" w:themeColor="text1"/>
+                <w:sz w:val="18"/>
+                <w:szCs w:val="18"/>
+              </w:rPr>
+              <w:t xml:space="preserve">are symptomatic and patients with symptoms </w:t>
+            </w:r>
+            <w:r>
+              <w:rPr>
+                <w:rFonts w:asciiTheme="minorBidi" w:hAnsiTheme="minorBidi" w:cstheme="minorBidi"/>
+                <w:color w:val="000000" w:themeColor="text1"/>
+                <w:sz w:val="18"/>
+                <w:szCs w:val="18"/>
+              </w:rPr>
+              <w:t>will seek care.</w:t>
+            </w:r>
+          </w:p>
+        </w:tc>
+      </w:tr>
+      <w:tr>
+        <w:tc>
+          <w:tcPr>
+            <w:cnfStyle w:val="001000000000" w:firstRow="0" w:lastRow="0" w:firstColumn="1" w:lastColumn="0" w:oddVBand="0" w:evenVBand="0" w:oddHBand="0" w:evenHBand="0" w:firstRowFirstColumn="0" w:firstRowLastColumn="0" w:lastRowFirstColumn="0" w:lastRowLastColumn="0"/>
+            <w:tcW w:w="3116" w:type="dxa"/>
+          </w:tcPr>
+          <w:p>
+            <w:pPr>
+              <w:spacing w:before="0" w:after="0"/>
+              <w:rPr>
+                <w:rFonts w:asciiTheme="minorBidi" w:hAnsiTheme="minorBidi" w:cstheme="minorBidi"/>
+                <w:b w:val="0"/>
+                <w:bCs w:val="0"/>
+                <w:color w:val="000000" w:themeColor="text1"/>
+                <w:sz w:val="18"/>
+                <w:szCs w:val="18"/>
+              </w:rPr>
+            </w:pPr>
+            <w:r>
+              <w:rPr>
+                <w:rFonts w:asciiTheme="minorBidi" w:hAnsiTheme="minorBidi" w:cstheme="minorBidi"/>
+                <w:b w:val="0"/>
+                <w:bCs w:val="0"/>
+                <w:color w:val="000000" w:themeColor="text1"/>
+                <w:sz w:val="18"/>
+                <w:szCs w:val="18"/>
+              </w:rPr>
+              <w:t xml:space="preserve">Duration of </w:t>
+            </w:r>
+            <w:proofErr w:type="spellStart"/>
+            <w:r>
+              <w:rPr>
+                <w:rFonts w:asciiTheme="minorBidi" w:hAnsiTheme="minorBidi" w:cstheme="minorBidi"/>
+                <w:b w:val="0"/>
+                <w:bCs w:val="0"/>
+                <w:color w:val="000000" w:themeColor="text1"/>
+                <w:sz w:val="18"/>
+                <w:szCs w:val="18"/>
+              </w:rPr>
+              <w:t>cns</w:t>
+            </w:r>
+            <w:proofErr w:type="spellEnd"/>
+          </w:p>
+        </w:tc>
+        <w:tc>
+          <w:tcPr>
+            <w:tcW w:w="3702" w:type="dxa"/>
+          </w:tcPr>
+          <w:p>
+            <w:pPr>
+              <w:spacing w:before="0" w:after="0"/>
+              <w:cnfStyle w:val="000000000000" w:firstRow="0" w:lastRow="0" w:firstColumn="0" w:lastColumn="0" w:oddVBand="0" w:evenVBand="0" w:oddHBand="0" w:evenHBand="0" w:firstRowFirstColumn="0" w:firstRowLastColumn="0" w:lastRowFirstColumn="0" w:lastRowLastColumn="0"/>
+              <w:rPr>
+                <w:rFonts w:asciiTheme="minorBidi" w:hAnsiTheme="minorBidi" w:cstheme="minorBidi"/>
+                <w:color w:val="000000" w:themeColor="text1"/>
+                <w:sz w:val="18"/>
+                <w:szCs w:val="18"/>
+              </w:rPr>
+            </w:pPr>
+            <w:r>
+              <w:rPr>
+                <w:rFonts w:asciiTheme="minorBidi" w:hAnsiTheme="minorBidi" w:cstheme="minorBidi"/>
+                <w:color w:val="000000" w:themeColor="text1"/>
+                <w:sz w:val="18"/>
+                <w:szCs w:val="18"/>
+              </w:rPr>
+              <w:t>1 month</w:t>
+            </w:r>
+          </w:p>
+        </w:tc>
+        <w:tc>
+          <w:tcPr>
+            <w:tcW w:w="3117" w:type="dxa"/>
+          </w:tcPr>
+          <w:p>
+            <w:pPr>
+              <w:spacing w:before="0" w:after="0"/>
+              <w:cnfStyle w:val="000000000000" w:firstRow="0" w:lastRow="0" w:firstColumn="0" w:lastColumn="0" w:oddVBand="0" w:evenVBand="0" w:oddHBand="0" w:evenHBand="0" w:firstRowFirstColumn="0" w:firstRowLastColumn="0" w:lastRowFirstColumn="0" w:lastRowLastColumn="0"/>
+              <w:rPr>
+                <w:rFonts w:asciiTheme="minorBidi" w:hAnsiTheme="minorBidi" w:cstheme="minorBidi"/>
+                <w:color w:val="000000" w:themeColor="text1"/>
+                <w:sz w:val="18"/>
+                <w:szCs w:val="18"/>
+              </w:rPr>
+            </w:pPr>
           </w:p>
         </w:tc>
       </w:tr>
@@ -2755,6 +2963,14 @@
                 <w:sz w:val="18"/>
                 <w:szCs w:val="18"/>
               </w:rPr>
+            </w:r>
+            <w:r>
+              <w:rPr>
+                <w:rFonts w:asciiTheme="minorBidi" w:hAnsiTheme="minorBidi" w:cstheme="minorBidi"/>
+                <w:color w:val="000000" w:themeColor="text1"/>
+                <w:sz w:val="18"/>
+                <w:szCs w:val="18"/>
+              </w:rPr>
               <w:fldChar w:fldCharType="separate"/>
             </w:r>
             <w:r>
@@ -3357,6 +3573,7 @@
                 <w:sz w:val="18"/>
                 <w:szCs w:val="18"/>
               </w:rPr>
+              <w:lastRenderedPageBreak/>
               <w:t>To estimate the 95% confidence interval range, we use the normal approximation, calculating the half-width as 1.96×SD.</w:t>
             </w:r>
             <w:r>
@@ -5969,6 +6186,14 @@
                 <w:sz w:val="18"/>
                 <w:szCs w:val="18"/>
               </w:rPr>
+            </w:r>
+            <w:r>
+              <w:rPr>
+                <w:rFonts w:asciiTheme="minorBidi" w:hAnsiTheme="minorBidi" w:cstheme="minorBidi"/>
+                <w:color w:val="000000" w:themeColor="text1"/>
+                <w:sz w:val="18"/>
+                <w:szCs w:val="18"/>
+              </w:rPr>
               <w:fldChar w:fldCharType="separate"/>
             </w:r>
             <w:r>
@@ -6127,6 +6352,7 @@
                 <w:sz w:val="18"/>
                 <w:szCs w:val="18"/>
               </w:rPr>
+              <w:lastRenderedPageBreak/>
               <w:t>Partners receiving empiric treatment (who are truly infected) per index case</w:t>
             </w:r>
           </w:p>
@@ -6377,7 +6603,6 @@
                 <w:sz w:val="18"/>
                 <w:szCs w:val="18"/>
               </w:rPr>
-              <w:lastRenderedPageBreak/>
               <w:t xml:space="preserve">Proportion of diagnosed contacts in </w:t>
             </w:r>
             <w:r>
@@ -6897,7 +7122,11 @@
     </w:p>
     <w:p>
       <w:r>
-        <w:t xml:space="preserve">It is important to note that this estimate is subject to significant uncertainty. The assumptions made—such as the reporting rate of 50%, the adjustment for congenital syphilis, and the exclusion of the population under 5 years—introduce variability. To account for these uncertainties, we assume a wide interval for the prior value of syphilis prevalence, </w:t>
+        <w:t xml:space="preserve">It is important to note that this estimate is subject to significant uncertainty. The assumptions made—such as the reporting rate of 50%, the adjustment for congenital syphilis, and the exclusion of the population under 5 years—introduce variability. To account for these uncertainties, we assume a wide interval for the prior value of syphilis </w:t>
+      </w:r>
+      <w:r>
+        <w:lastRenderedPageBreak/>
+        <w:t xml:space="preserve">prevalence, </w:t>
       </w:r>
       <w:r>
         <w:t>allowing for a </w:t>
@@ -6938,11 +7167,7 @@
         <w:t xml:space="preserve"> cases by stage of infection: </w:t>
       </w:r>
       <w:r>
-        <w:t xml:space="preserve">In the next step, we rely on the reported proportions of syphilis diagnoses by stage to estimate the proportion of prevalent cases in each stage of infection. The reported </w:t>
-      </w:r>
-      <w:r>
-        <w:lastRenderedPageBreak/>
-        <w:t xml:space="preserve">data includes the total number of diagnoses in the following </w:t>
+        <w:t xml:space="preserve">In the next step, we rely on the reported proportions of syphilis diagnoses by stage to estimate the proportion of prevalent cases in each stage of infection. The reported data includes the total number of diagnoses in the following </w:t>
       </w:r>
       <w:r>
         <w:t>stages: </w:t>
@@ -7108,22 +7333,7 @@
         <w:t>16311</w:t>
       </w:r>
       <w:r>
-        <w:t xml:space="preserve"> </w:t>
-      </w:r>
-      <w:r>
-        <w:t>(rate=</w:t>
-      </w:r>
-      <w:r>
-        <w:t>10</w:t>
-      </w:r>
-      <w:r>
-        <w:t xml:space="preserve">.8 per </w:t>
-      </w:r>
-      <w:r>
-        <w:t>100</w:t>
-      </w:r>
-      <w:r>
-        <w:t>k/</w:t>
+        <w:t xml:space="preserve"> (rate=10.8 per 100k/</w:t>
       </w:r>
       <w:proofErr w:type="spellStart"/>
       <w:r>
@@ -7164,16 +7374,7 @@
         <w:t>348</w:t>
       </w:r>
       <w:r>
-        <w:t xml:space="preserve"> </w:t>
-      </w:r>
-      <w:r>
-        <w:t>(rate=</w:t>
-      </w:r>
-      <w:r>
-        <w:t>8</w:t>
-      </w:r>
-      <w:r>
-        <w:t>.8 per 100k/</w:t>
+        <w:t xml:space="preserve"> (rate=8.8 per 100k/</w:t>
       </w:r>
       <w:proofErr w:type="spellStart"/>
       <w:r>
@@ -7208,22 +7409,7 @@
         <w:t>953</w:t>
       </w:r>
       <w:r>
-        <w:t xml:space="preserve"> </w:t>
-      </w:r>
-      <w:r>
-        <w:t>(rate=</w:t>
-      </w:r>
-      <w:r>
-        <w:t>52</w:t>
-      </w:r>
-      <w:r>
-        <w:t>.</w:t>
-      </w:r>
-      <w:r>
-        <w:t>3</w:t>
-      </w:r>
-      <w:r>
-        <w:t xml:space="preserve"> per 100k/</w:t>
+        <w:t xml:space="preserve"> (rate=52.3 per 100k/</w:t>
       </w:r>
       <w:proofErr w:type="spellStart"/>
       <w:r>
@@ -7286,7 +7472,15 @@
           <w:rFonts w:cstheme="minorBidi"/>
           <w:szCs w:val="20"/>
         </w:rPr>
-        <w:t>&gt;Khalil: For simplicity, we classify syphilis into two broad periods: early infection (within the first year after transmission) and late infection (beyond one year). Early infection is sexually infectious, while late infection is not. Vertical transmission from mother to unborn child is assumed to occur throughout the entire course of untreated disease, with the majority (approximately 75%) of such transmissions occurring during the early stage of infection.</w:t>
+        <w:t xml:space="preserve">&gt;Khalil: For simplicity, we classify syphilis into two broad periods: early infection (within the first year after transmission) and late infection (beyond one year). Early infection is sexually infectious, while late infection is not. </w:t>
+      </w:r>
+      <w:r>
+        <w:rPr>
+          <w:rFonts w:cstheme="minorBidi"/>
+          <w:szCs w:val="20"/>
+        </w:rPr>
+        <w:lastRenderedPageBreak/>
+        <w:t>Vertical transmission from mother to unborn child is assumed to occur throughout the entire course of untreated disease, with the majority (approximately 75%) of such transmissions occurring during the early stage of infection.</w:t>
       </w:r>
     </w:p>
     <w:p>
@@ -7298,7 +7492,6 @@
         </w:rPr>
       </w:pPr>
       <w:r>
-        <w:lastRenderedPageBreak/>
         <w:t>Primary syphilis:</w:t>
       </w:r>
     </w:p>
@@ -7569,6 +7762,14 @@
           <w:iCs/>
           <w:szCs w:val="20"/>
         </w:rPr>
+      </w:r>
+      <w:r>
+        <w:rPr>
+          <w:rFonts w:cstheme="minorBidi"/>
+          <w:i/>
+          <w:iCs/>
+          <w:szCs w:val="20"/>
+        </w:rPr>
         <w:fldChar w:fldCharType="separate"/>
       </w:r>
       <w:r>
@@ -7749,6 +7950,12 @@
           <w:szCs w:val="20"/>
         </w:rPr>
         <w:fldChar w:fldCharType="end"/>
+      </w:r>
+      <w:r>
+        <w:rPr>
+          <w:rFonts w:cstheme="minorBidi"/>
+          <w:szCs w:val="20"/>
+        </w:rPr>
       </w:r>
       <w:r>
         <w:rPr>
@@ -8047,6 +8254,14 @@
           <w:szCs w:val="20"/>
         </w:rPr>
         <w:fldChar w:fldCharType="end"/>
+      </w:r>
+      <w:r>
+        <w:rPr>
+          <w:rFonts w:cstheme="minorBidi"/>
+          <w:i/>
+          <w:iCs/>
+          <w:szCs w:val="20"/>
+        </w:rPr>
       </w:r>
       <w:r>
         <w:rPr>
@@ -8580,6 +8795,18 @@
           <w:szCs w:val="20"/>
           <w:u w:val="single"/>
         </w:rPr>
+      </w:r>
+      <w:r>
+        <w:rPr>
+          <w:rFonts w:cstheme="minorBidi"/>
+          <w:b/>
+          <w:bCs/>
+          <w:i/>
+          <w:iCs/>
+          <w:color w:val="A02B93" w:themeColor="accent5"/>
+          <w:szCs w:val="20"/>
+          <w:u w:val="single"/>
+        </w:rPr>
         <w:fldChar w:fldCharType="separate"/>
       </w:r>
       <w:r>
@@ -9114,6 +9341,16 @@
           <w:szCs w:val="20"/>
           <w:u w:val="single"/>
         </w:rPr>
+      </w:r>
+      <w:r>
+        <w:rPr>
+          <w:rFonts w:cstheme="minorBidi"/>
+          <w:b/>
+          <w:bCs/>
+          <w:color w:val="A02B93" w:themeColor="accent5"/>
+          <w:szCs w:val="20"/>
+          <w:u w:val="single"/>
+        </w:rPr>
         <w:fldChar w:fldCharType="separate"/>
       </w:r>
       <w:r>
@@ -9486,6 +9723,7 @@
           <w:rFonts w:cs="Calibri"/>
           <w:szCs w:val="20"/>
         </w:rPr>
+        <w:lastRenderedPageBreak/>
         <w:t xml:space="preserve">MSM attending 3-monthly visits at a PrEP clinic in Melbourne, Australia between Feb 2016 – Mar 2019 </w:t>
       </w:r>
     </w:p>
@@ -9508,7 +9746,6 @@
           <w:rFonts w:cs="Calibri"/>
           <w:szCs w:val="20"/>
         </w:rPr>
-        <w:lastRenderedPageBreak/>
         <w:t xml:space="preserve">Underwent routine STI screening with serological testing for syphilis at visits but could also attend walk-in clinic outside of their visits </w:t>
       </w:r>
     </w:p>
@@ -10363,6 +10600,7 @@
           <w:b/>
           <w:bCs/>
         </w:rPr>
+        <w:lastRenderedPageBreak/>
         <w:t>Neurosyphilis</w:t>
       </w:r>
       <w:r>
@@ -10384,15 +10622,7 @@
           <w:rFonts w:cstheme="minorBidi"/>
           <w:szCs w:val="20"/>
         </w:rPr>
-        <w:t xml:space="preserve">We include a distinct stage in the model to represent central nervous system (CNS) involvement, known as neurosyphilis, which can occur at various points during disease progression. Neurosyphilis manifests in </w:t>
-      </w:r>
-      <w:r>
-        <w:rPr>
-          <w:rFonts w:cstheme="minorBidi"/>
-          <w:szCs w:val="20"/>
-        </w:rPr>
-        <w:lastRenderedPageBreak/>
-        <w:t xml:space="preserve">several clinical forms depending on the timing and affected area. For modeling purposes, we focus on </w:t>
+        <w:t xml:space="preserve">We include a distinct stage in the model to represent central nervous system (CNS) involvement, known as neurosyphilis, which can occur at various points during disease progression. Neurosyphilis manifests in several clinical forms depending on the timing and affected area. For modeling purposes, we focus on </w:t>
       </w:r>
       <w:r>
         <w:rPr>
@@ -11484,6 +11714,12 @@
           <w:color w:val="7030A0"/>
           <w:u w:val="single"/>
         </w:rPr>
+      </w:r>
+      <w:r>
+        <w:rPr>
+          <w:color w:val="7030A0"/>
+          <w:u w:val="single"/>
+        </w:rPr>
         <w:fldChar w:fldCharType="separate"/>
       </w:r>
       <w:r>
@@ -11777,6 +12013,7 @@
           <w:bCs/>
           <w:szCs w:val="20"/>
         </w:rPr>
+        <w:lastRenderedPageBreak/>
         <w:t xml:space="preserve">Final </w:t>
       </w:r>
       <w:r>
@@ -11823,7 +12060,6 @@
           <w:szCs w:val="20"/>
           <w:highlight w:val="yellow"/>
         </w:rPr>
-        <w:lastRenderedPageBreak/>
         <w:t>Primary/secondary to CNS: [0.036 – 0.091]</w:t>
       </w:r>
       <w:r>
@@ -12011,6 +12247,15 @@
           <w:szCs w:val="20"/>
           <w:highlight w:val="yellow"/>
         </w:rPr>
+      </w:r>
+      <w:r>
+        <w:rPr>
+          <w:rFonts w:cs="Calibri"/>
+          <w:b/>
+          <w:bCs/>
+          <w:szCs w:val="20"/>
+          <w:highlight w:val="yellow"/>
+        </w:rPr>
         <w:fldChar w:fldCharType="separate"/>
       </w:r>
       <w:r>
@@ -13548,8 +13793,9 @@
           <w:szCs w:val="20"/>
           <w14:ligatures w14:val="standardContextual"/>
         </w:rPr>
+        <w:lastRenderedPageBreak/>
         <w:drawing>
-          <wp:inline distT="0" distB="0" distL="0" distR="0" wp14:anchorId="415FF102" wp14:editId="49BD2FC1">
+          <wp:inline distT="0" distB="0" distL="0" distR="0" wp14:anchorId="415FF102" wp14:editId="252EF49A">
             <wp:extent cx="3227696" cy="773819"/>
             <wp:effectExtent l="0" t="0" r="0" b="1270"/>
             <wp:docPr id="1573033666" name="Picture 1" descr="A close-up of a chart&#10;&#10;AI-generated content may be incorrect."/>
@@ -13603,7 +13849,6 @@
           <w:rFonts w:cstheme="minorBidi"/>
           <w:szCs w:val="20"/>
         </w:rPr>
-        <w:lastRenderedPageBreak/>
         <w:t xml:space="preserve">Table </w:t>
       </w:r>
       <w:r>
@@ -14061,7 +14306,7 @@
           <w14:ligatures w14:val="standardContextual"/>
         </w:rPr>
         <w:drawing>
-          <wp:inline distT="0" distB="0" distL="0" distR="0" wp14:anchorId="15D78B3E" wp14:editId="141376B1">
+          <wp:inline distT="0" distB="0" distL="0" distR="0" wp14:anchorId="15D78B3E" wp14:editId="2CCBE578">
             <wp:extent cx="3227070" cy="1169468"/>
             <wp:effectExtent l="0" t="0" r="0" b="0"/>
             <wp:docPr id="263922284" name="Picture 3" descr="A table of blood vessels&#10;&#10;AI-generated content may be incorrect."/>
@@ -14110,7 +14355,7 @@
           <w14:ligatures w14:val="standardContextual"/>
         </w:rPr>
         <w:drawing>
-          <wp:inline distT="0" distB="0" distL="0" distR="0" wp14:anchorId="060CF7B2" wp14:editId="2BBD3127">
+          <wp:inline distT="0" distB="0" distL="0" distR="0" wp14:anchorId="060CF7B2" wp14:editId="1C3EB5A9">
             <wp:extent cx="2142699" cy="1772203"/>
             <wp:effectExtent l="0" t="0" r="3810" b="6350"/>
             <wp:docPr id="2048944218" name="Picture 4" descr="A graph of different types of syphilis&#10;&#10;AI-generated content may be incorrect."/>
@@ -14561,6 +14806,7 @@
                 <w:sz w:val="16"/>
                 <w:szCs w:val="16"/>
               </w:rPr>
+              <w:lastRenderedPageBreak/>
               <w:t xml:space="preserve"> 30.7</w:t>
             </w:r>
           </w:p>
@@ -15001,7 +15247,6 @@
         <w:pStyle w:val="Heading4"/>
       </w:pPr>
       <w:r>
-        <w:lastRenderedPageBreak/>
         <w:t>Estimating</w:t>
       </w:r>
       <w:r>
@@ -19413,14 +19658,7 @@
         <w:rPr>
           <w:rFonts w:cstheme="minorBidi"/>
           <w:szCs w:val="20"/>
-        </w:rPr>
-      </w:pPr>
-    </w:p>
-    <w:p>
-      <w:pPr>
-        <w:rPr>
-          <w:rFonts w:cstheme="minorBidi"/>
-          <w:szCs w:val="20"/>
+          <w:highlight w:val="yellow"/>
         </w:rPr>
       </w:pPr>
       <w:r>
@@ -19429,6 +19667,7 @@
           <w:b/>
           <w:bCs/>
           <w:szCs w:val="20"/>
+          <w:highlight w:val="yellow"/>
         </w:rPr>
         <w:t>Symptomatic Screening Rates</w:t>
       </w:r>
@@ -19436,21 +19675,29 @@
         <w:rPr>
           <w:rFonts w:cstheme="minorBidi"/>
           <w:szCs w:val="20"/>
+          <w:highlight w:val="yellow"/>
         </w:rPr>
         <w:t>: These rates vary by syphilis stage—primary, secondary, tertiary, and CNS involvement.</w:t>
       </w:r>
     </w:p>
     <w:p>
       <w:pPr>
-        <w:rPr>
-          <w:rFonts w:cstheme="minorBidi"/>
-          <w:szCs w:val="20"/>
-        </w:rPr>
-      </w:pPr>
-      <w:r>
-        <w:rPr>
-          <w:rFonts w:cstheme="minorBidi"/>
-          <w:szCs w:val="20"/>
+        <w:pStyle w:val="ListParagraph"/>
+        <w:numPr>
+          <w:ilvl w:val="0"/>
+          <w:numId w:val="38"/>
+        </w:numPr>
+        <w:rPr>
+          <w:rFonts w:cstheme="minorBidi"/>
+          <w:szCs w:val="20"/>
+          <w:highlight w:val="yellow"/>
+        </w:rPr>
+      </w:pPr>
+      <w:r>
+        <w:rPr>
+          <w:rFonts w:cstheme="minorBidi"/>
+          <w:szCs w:val="20"/>
+          <w:highlight w:val="yellow"/>
         </w:rPr>
         <w:t>For </w:t>
       </w:r>
@@ -19460,6 +19707,7 @@
           <w:b/>
           <w:bCs/>
           <w:szCs w:val="20"/>
+          <w:highlight w:val="yellow"/>
         </w:rPr>
         <w:t>primary syphilis</w:t>
       </w:r>
@@ -19467,15 +19715,22 @@
         <w:rPr>
           <w:rFonts w:cstheme="minorBidi"/>
           <w:szCs w:val="20"/>
+          <w:highlight w:val="yellow"/>
         </w:rPr>
         <w:t>, the differential is higher among heterosexual men compared to MSM (men who have sex with men) and women.</w:t>
       </w:r>
     </w:p>
     <w:p>
       <w:pPr>
-        <w:rPr>
-          <w:rFonts w:cstheme="minorBidi"/>
-          <w:szCs w:val="20"/>
+        <w:pStyle w:val="ListParagraph"/>
+        <w:numPr>
+          <w:ilvl w:val="0"/>
+          <w:numId w:val="38"/>
+        </w:numPr>
+        <w:rPr>
+          <w:rFonts w:cstheme="minorBidi"/>
+          <w:szCs w:val="20"/>
+          <w:highlight w:val="yellow"/>
         </w:rPr>
       </w:pPr>
       <w:r>
@@ -19484,6 +19739,7 @@
           <w:b/>
           <w:bCs/>
           <w:szCs w:val="20"/>
+          <w:highlight w:val="yellow"/>
         </w:rPr>
         <w:t>Secondary syphilis</w:t>
       </w:r>
@@ -19491,21 +19747,29 @@
         <w:rPr>
           <w:rFonts w:cstheme="minorBidi"/>
           <w:szCs w:val="20"/>
+          <w:highlight w:val="yellow"/>
         </w:rPr>
         <w:t> has a higher symptomatic screening rate compared to primary syphilis.</w:t>
       </w:r>
     </w:p>
     <w:p>
       <w:pPr>
-        <w:rPr>
-          <w:rFonts w:cstheme="minorBidi"/>
-          <w:szCs w:val="20"/>
-        </w:rPr>
-      </w:pPr>
-      <w:r>
-        <w:rPr>
-          <w:rFonts w:cstheme="minorBidi"/>
-          <w:szCs w:val="20"/>
+        <w:pStyle w:val="ListParagraph"/>
+        <w:numPr>
+          <w:ilvl w:val="0"/>
+          <w:numId w:val="38"/>
+        </w:numPr>
+        <w:rPr>
+          <w:rFonts w:cstheme="minorBidi"/>
+          <w:szCs w:val="20"/>
+          <w:highlight w:val="yellow"/>
+        </w:rPr>
+      </w:pPr>
+      <w:r>
+        <w:rPr>
+          <w:rFonts w:cstheme="minorBidi"/>
+          <w:szCs w:val="20"/>
+          <w:highlight w:val="yellow"/>
         </w:rPr>
         <w:t>The rates for </w:t>
       </w:r>
@@ -19515,6 +19779,7 @@
           <w:b/>
           <w:bCs/>
           <w:szCs w:val="20"/>
+          <w:highlight w:val="yellow"/>
         </w:rPr>
         <w:t>tertiary syphilis</w:t>
       </w:r>
@@ -19522,6 +19787,7 @@
         <w:rPr>
           <w:rFonts w:cstheme="minorBidi"/>
           <w:szCs w:val="20"/>
+          <w:highlight w:val="yellow"/>
         </w:rPr>
         <w:t> and </w:t>
       </w:r>
@@ -19531,6 +19797,7 @@
           <w:b/>
           <w:bCs/>
           <w:szCs w:val="20"/>
+          <w:highlight w:val="yellow"/>
         </w:rPr>
         <w:t>CNS involvement</w:t>
       </w:r>
@@ -19538,6 +19805,7 @@
         <w:rPr>
           <w:rFonts w:cstheme="minorBidi"/>
           <w:szCs w:val="20"/>
+          <w:highlight w:val="yellow"/>
         </w:rPr>
         <w:t> are the highest among all stages.</w:t>
       </w:r>
@@ -19600,11 +19868,7 @@
         <w:t>28%</w:t>
       </w:r>
       <w:r>
-        <w:t xml:space="preserve"> of patients </w:t>
-      </w:r>
-      <w:r>
-        <w:lastRenderedPageBreak/>
-        <w:t xml:space="preserve">eventually developing clinically evident complications of late disease. These complications included </w:t>
+        <w:t xml:space="preserve"> of patients eventually developing clinically evident complications of late disease. These complications included </w:t>
       </w:r>
       <w:r>
         <w:rPr>
@@ -19634,7 +19898,11 @@
         <w:t>late benign syphilis (16%).</w:t>
       </w:r>
       <w:r>
-        <w:t xml:space="preserve"> Cardiovascular syphilis and neurosyphilis were observed more frequently in males, and autopsy findings often revealed evidence of cardiovascular involvement.</w:t>
+        <w:t xml:space="preserve"> Cardiovascular syphilis and </w:t>
+      </w:r>
+      <w:r>
+        <w:lastRenderedPageBreak/>
+        <w:t>neurosyphilis were observed more frequently in males, and autopsy findings often revealed evidence of cardiovascular involvement.</w:t>
       </w:r>
     </w:p>
     <w:p>
@@ -20225,6 +20493,7 @@
           <w:b/>
           <w:bCs/>
         </w:rPr>
+        <w:lastRenderedPageBreak/>
         <w:t>Progression from LL to CNS:</w:t>
       </w:r>
     </w:p>
@@ -25846,6 +26115,119 @@
       </w:pPr>
       <w:rPr>
         <w:rFonts w:ascii="Symbol" w:hAnsi="Symbol" w:hint="default"/>
+      </w:rPr>
+    </w:lvl>
+    <w:lvl w:ilvl="1" w:tplc="04090003" w:tentative="1">
+      <w:start w:val="1"/>
+      <w:numFmt w:val="bullet"/>
+      <w:lvlText w:val="o"/>
+      <w:lvlJc w:val="left"/>
+      <w:pPr>
+        <w:ind w:left="1440" w:hanging="360"/>
+      </w:pPr>
+      <w:rPr>
+        <w:rFonts w:ascii="Courier New" w:hAnsi="Courier New" w:hint="default"/>
+      </w:rPr>
+    </w:lvl>
+    <w:lvl w:ilvl="2" w:tplc="04090005" w:tentative="1">
+      <w:start w:val="1"/>
+      <w:numFmt w:val="bullet"/>
+      <w:lvlText w:val=""/>
+      <w:lvlJc w:val="left"/>
+      <w:pPr>
+        <w:ind w:left="2160" w:hanging="360"/>
+      </w:pPr>
+      <w:rPr>
+        <w:rFonts w:ascii="Wingdings" w:hAnsi="Wingdings" w:hint="default"/>
+      </w:rPr>
+    </w:lvl>
+    <w:lvl w:ilvl="3" w:tplc="04090001" w:tentative="1">
+      <w:start w:val="1"/>
+      <w:numFmt w:val="bullet"/>
+      <w:lvlText w:val=""/>
+      <w:lvlJc w:val="left"/>
+      <w:pPr>
+        <w:ind w:left="2880" w:hanging="360"/>
+      </w:pPr>
+      <w:rPr>
+        <w:rFonts w:ascii="Symbol" w:hAnsi="Symbol" w:hint="default"/>
+      </w:rPr>
+    </w:lvl>
+    <w:lvl w:ilvl="4" w:tplc="04090003" w:tentative="1">
+      <w:start w:val="1"/>
+      <w:numFmt w:val="bullet"/>
+      <w:lvlText w:val="o"/>
+      <w:lvlJc w:val="left"/>
+      <w:pPr>
+        <w:ind w:left="3600" w:hanging="360"/>
+      </w:pPr>
+      <w:rPr>
+        <w:rFonts w:ascii="Courier New" w:hAnsi="Courier New" w:hint="default"/>
+      </w:rPr>
+    </w:lvl>
+    <w:lvl w:ilvl="5" w:tplc="04090005" w:tentative="1">
+      <w:start w:val="1"/>
+      <w:numFmt w:val="bullet"/>
+      <w:lvlText w:val=""/>
+      <w:lvlJc w:val="left"/>
+      <w:pPr>
+        <w:ind w:left="4320" w:hanging="360"/>
+      </w:pPr>
+      <w:rPr>
+        <w:rFonts w:ascii="Wingdings" w:hAnsi="Wingdings" w:hint="default"/>
+      </w:rPr>
+    </w:lvl>
+    <w:lvl w:ilvl="6" w:tplc="04090001" w:tentative="1">
+      <w:start w:val="1"/>
+      <w:numFmt w:val="bullet"/>
+      <w:lvlText w:val=""/>
+      <w:lvlJc w:val="left"/>
+      <w:pPr>
+        <w:ind w:left="5040" w:hanging="360"/>
+      </w:pPr>
+      <w:rPr>
+        <w:rFonts w:ascii="Symbol" w:hAnsi="Symbol" w:hint="default"/>
+      </w:rPr>
+    </w:lvl>
+    <w:lvl w:ilvl="7" w:tplc="04090003" w:tentative="1">
+      <w:start w:val="1"/>
+      <w:numFmt w:val="bullet"/>
+      <w:lvlText w:val="o"/>
+      <w:lvlJc w:val="left"/>
+      <w:pPr>
+        <w:ind w:left="5760" w:hanging="360"/>
+      </w:pPr>
+      <w:rPr>
+        <w:rFonts w:ascii="Courier New" w:hAnsi="Courier New" w:hint="default"/>
+      </w:rPr>
+    </w:lvl>
+    <w:lvl w:ilvl="8" w:tplc="04090005" w:tentative="1">
+      <w:start w:val="1"/>
+      <w:numFmt w:val="bullet"/>
+      <w:lvlText w:val=""/>
+      <w:lvlJc w:val="left"/>
+      <w:pPr>
+        <w:ind w:left="6480" w:hanging="360"/>
+      </w:pPr>
+      <w:rPr>
+        <w:rFonts w:ascii="Wingdings" w:hAnsi="Wingdings" w:hint="default"/>
+      </w:rPr>
+    </w:lvl>
+  </w:abstractNum>
+  <w:abstractNum w:abstractNumId="37" w15:restartNumberingAfterBreak="0">
+    <w:nsid w:val="7F997423"/>
+    <w:multiLevelType w:val="hybridMultilevel"/>
+    <w:tmpl w:val="48183F10"/>
+    <w:lvl w:ilvl="0" w:tplc="04090003">
+      <w:start w:val="1"/>
+      <w:numFmt w:val="bullet"/>
+      <w:lvlText w:val="o"/>
+      <w:lvlJc w:val="left"/>
+      <w:pPr>
+        <w:ind w:left="720" w:hanging="360"/>
+      </w:pPr>
+      <w:rPr>
+        <w:rFonts w:ascii="Courier New" w:hAnsi="Courier New" w:hint="default"/>
       </w:rPr>
     </w:lvl>
     <w:lvl w:ilvl="1" w:tplc="04090003" w:tentative="1">
@@ -26055,6 +26437,9 @@
   </w:num>
   <w:num w:numId="37" w16cid:durableId="711271178">
     <w:abstractNumId w:val="36"/>
+  </w:num>
+  <w:num w:numId="38" w16cid:durableId="1752853147">
+    <w:abstractNumId w:val="37"/>
   </w:num>
   <w:numIdMacAtCleanup w:val="25"/>
 </w:numbering>
@@ -26714,6 +27099,7 @@
   <w:style w:type="character" w:default="1" w:styleId="DefaultParagraphFont">
     <w:name w:val="Default Paragraph Font"/>
     <w:uiPriority w:val="1"/>
+    <w:semiHidden/>
     <w:unhideWhenUsed/>
   </w:style>
   <w:style w:type="table" w:default="1" w:styleId="TableNormal">

</xml_diff>